<commit_message>
Corrected typo in 6th lab
</commit_message>
<xml_diff>
--- a/Лабораторные задания/6_+/M3101 Дудко Матвей ЛР6 вариант №5.docx
+++ b/Лабораторные задания/6_+/M3101 Дудко Матвей ЛР6 вариант №5.docx
@@ -3646,6 +3646,8 @@
                 <w:lang w:val="en-US"/>
               </w:rPr>
             </w:pPr>
+            <w:bookmarkStart w:id="2" w:name="_GoBack"/>
+            <w:bookmarkEnd w:id="2"/>
           </w:p>
         </w:tc>
         <w:tc>
@@ -3905,7 +3907,16 @@
                 <w:szCs w:val="24"/>
                 <w:lang w:val="en-US"/>
               </w:rPr>
-              <w:t>SUB 003</w:t>
+              <w:t>SUB 00</w:t>
+            </w:r>
+            <w:r>
+              <w:rPr>
+                <w:color w:val="000000"/>
+                <w:sz w:val="24"/>
+                <w:szCs w:val="24"/>
+                <w:lang w:val="en-US"/>
+              </w:rPr>
+              <w:t>2</w:t>
             </w:r>
           </w:p>
         </w:tc>
@@ -5597,7 +5608,16 @@
                 <w:szCs w:val="24"/>
                 <w:lang w:val="en-US"/>
               </w:rPr>
-              <w:t>SUB 004</w:t>
+              <w:t>SUB 00</w:t>
+            </w:r>
+            <w:r>
+              <w:rPr>
+                <w:color w:val="000000"/>
+                <w:sz w:val="24"/>
+                <w:szCs w:val="24"/>
+                <w:lang w:val="en-US"/>
+              </w:rPr>
+              <w:t>3</w:t>
             </w:r>
           </w:p>
         </w:tc>
@@ -8296,8 +8316,6 @@
                 <w:lang w:val="en-US"/>
               </w:rPr>
             </w:pPr>
-            <w:bookmarkStart w:id="2" w:name="_GoBack"/>
-            <w:bookmarkEnd w:id="2"/>
             <w:r>
               <w:rPr>
                 <w:sz w:val="24"/>
@@ -8892,7 +8910,7 @@
       </w:pPr>
     </w:pPrDefault>
   </w:docDefaults>
-  <w:latentStyles w:defLockedState="0" w:defUIPriority="99" w:defSemiHidden="0" w:defUnhideWhenUsed="0" w:defQFormat="0" w:count="377">
+  <w:latentStyles w:defLockedState="0" w:defUIPriority="99" w:defSemiHidden="0" w:defUnhideWhenUsed="0" w:defQFormat="0" w:count="376">
     <w:lsdException w:name="Normal" w:uiPriority="0" w:qFormat="1"/>
     <w:lsdException w:name="heading 1" w:uiPriority="9" w:qFormat="1"/>
     <w:lsdException w:name="heading 2" w:semiHidden="1" w:uiPriority="9" w:unhideWhenUsed="1" w:qFormat="1"/>
@@ -9269,7 +9287,6 @@
     <w:lsdException w:name="Hashtag" w:semiHidden="1" w:unhideWhenUsed="1"/>
     <w:lsdException w:name="Unresolved Mention" w:semiHidden="1" w:unhideWhenUsed="1"/>
     <w:lsdException w:name="Smart Link" w:semiHidden="1" w:unhideWhenUsed="1"/>
-    <w:lsdException w:name="Smart Link Error" w:semiHidden="1" w:unhideWhenUsed="1"/>
   </w:latentStyles>
   <w:style w:type="paragraph" w:default="1" w:styleId="a">
     <w:name w:val="Normal"/>
@@ -9305,6 +9322,7 @@
   <w:style w:type="character" w:default="1" w:styleId="a0">
     <w:name w:val="Default Paragraph Font"/>
     <w:uiPriority w:val="1"/>
+    <w:semiHidden/>
     <w:unhideWhenUsed/>
   </w:style>
   <w:style w:type="table" w:default="1" w:styleId="a1">

</xml_diff>